<commit_message>
updated the documentation for the first lab
</commit_message>
<xml_diff>
--- a/Laba1/Сидоренко_Максим_группа_34_лаба_1_МО.docx
+++ b/Laba1/Сидоренко_Максим_группа_34_лаба_1_МО.docx
@@ -140,7 +140,31 @@
           <w:szCs w:val="28"/>
           <w:lang w:eastAsia="ru-RU"/>
         </w:rPr>
-        <w:t>(ФГБОУ ВО «КубГУ»)</w:t>
+        <w:t>(ФГБОУ ВО «</w:t>
+      </w:r>
+      <w:proofErr w:type="spellStart"/>
+      <w:r>
+        <w:rPr>
+          <w:rFonts w:ascii="Times New Roman" w:eastAsia="Times New Roman" w:hAnsi="Times New Roman" w:cs="Times New Roman"/>
+          <w:b/>
+          <w:color w:val="000000"/>
+          <w:sz w:val="28"/>
+          <w:szCs w:val="28"/>
+          <w:lang w:eastAsia="ru-RU"/>
+        </w:rPr>
+        <w:t>КубГУ</w:t>
+      </w:r>
+      <w:proofErr w:type="spellEnd"/>
+      <w:r>
+        <w:rPr>
+          <w:rFonts w:ascii="Times New Roman" w:eastAsia="Times New Roman" w:hAnsi="Times New Roman" w:cs="Times New Roman"/>
+          <w:b/>
+          <w:color w:val="000000"/>
+          <w:sz w:val="28"/>
+          <w:szCs w:val="28"/>
+          <w:lang w:eastAsia="ru-RU"/>
+        </w:rPr>
+        <w:t>»)</w:t>
       </w:r>
     </w:p>
     <w:p>
@@ -2132,51 +2156,257 @@
     </w:p>
     <w:p>
       <w:pPr>
-        <w:tabs>
-          <w:tab w:val="left" w:pos="709"/>
-          <w:tab w:val="left" w:leader="underscore" w:pos="7661"/>
-        </w:tabs>
-        <w:spacing w:after="0" w:line="360" w:lineRule="auto"/>
-        <w:rPr>
-          <w:rFonts w:ascii="Times New Roman" w:hAnsi="Times New Roman" w:cs="Times New Roman"/>
-          <w:sz w:val="28"/>
-          <w:szCs w:val="28"/>
-        </w:rPr>
-      </w:pPr>
-    </w:p>
-    <w:p>
-      <w:pPr>
-        <w:tabs>
-          <w:tab w:val="left" w:pos="709"/>
-          <w:tab w:val="left" w:leader="underscore" w:pos="7661"/>
-        </w:tabs>
-        <w:spacing w:after="0" w:line="360" w:lineRule="auto"/>
-        <w:rPr>
-          <w:rFonts w:ascii="Times New Roman" w:hAnsi="Times New Roman" w:cs="Times New Roman"/>
-          <w:sz w:val="28"/>
-          <w:szCs w:val="28"/>
-        </w:rPr>
-      </w:pPr>
-    </w:p>
-    <w:p>
-      <w:pPr>
-        <w:tabs>
-          <w:tab w:val="left" w:pos="709"/>
-          <w:tab w:val="left" w:leader="underscore" w:pos="7661"/>
-        </w:tabs>
-        <w:spacing w:after="0" w:line="360" w:lineRule="auto"/>
-        <w:rPr>
-          <w:rFonts w:ascii="Times New Roman" w:hAnsi="Times New Roman" w:cs="Times New Roman"/>
-          <w:sz w:val="28"/>
-          <w:szCs w:val="28"/>
-        </w:rPr>
-      </w:pPr>
-    </w:p>
-    <w:p>
-      <w:pPr>
-        <w:pStyle w:val="a7"/>
-      </w:pPr>
-      <w:r>
+        <w:pStyle w:val="a7"/>
+      </w:pPr>
+    </w:p>
+    <w:p>
+      <w:pPr>
+        <w:tabs>
+          <w:tab w:val="left" w:pos="709"/>
+          <w:tab w:val="left" w:leader="underscore" w:pos="7661"/>
+        </w:tabs>
+        <w:spacing w:after="0" w:line="360" w:lineRule="auto"/>
+        <w:rPr>
+          <w:rFonts w:ascii="Times New Roman" w:hAnsi="Times New Roman" w:cs="Times New Roman"/>
+          <w:sz w:val="28"/>
+          <w:szCs w:val="28"/>
+        </w:rPr>
+      </w:pPr>
+      <w:r>
+        <w:rPr>
+          <w:rFonts w:ascii="Times New Roman" w:hAnsi="Times New Roman" w:cs="Times New Roman"/>
+          <w:noProof/>
+          <w:sz w:val="28"/>
+          <w:szCs w:val="28"/>
+        </w:rPr>
+        <w:drawing>
+          <wp:inline distT="0" distB="0" distL="0" distR="0" wp14:anchorId="32CC5AEE" wp14:editId="56179176">
+            <wp:extent cx="4516892" cy="6019800"/>
+            <wp:effectExtent l="0" t="8572" r="8572" b="8573"/>
+            <wp:docPr id="4" name="Рисунок 4"/>
+            <wp:cNvGraphicFramePr>
+              <a:graphicFrameLocks xmlns:a="http://schemas.openxmlformats.org/drawingml/2006/main" noChangeAspect="1"/>
+            </wp:cNvGraphicFramePr>
+            <a:graphic xmlns:a="http://schemas.openxmlformats.org/drawingml/2006/main">
+              <a:graphicData uri="http://schemas.openxmlformats.org/drawingml/2006/picture">
+                <pic:pic xmlns:pic="http://schemas.openxmlformats.org/drawingml/2006/picture">
+                  <pic:nvPicPr>
+                    <pic:cNvPr id="0" name="Picture 1"/>
+                    <pic:cNvPicPr>
+                      <a:picLocks noChangeAspect="1" noChangeArrowheads="1"/>
+                    </pic:cNvPicPr>
+                  </pic:nvPicPr>
+                  <pic:blipFill>
+                    <a:blip r:embed="rId18">
+                      <a:extLst>
+                        <a:ext uri="{28A0092B-C50C-407E-A947-70E740481C1C}">
+                          <a14:useLocalDpi xmlns:a14="http://schemas.microsoft.com/office/drawing/2010/main" val="0"/>
+                        </a:ext>
+                      </a:extLst>
+                    </a:blip>
+                    <a:srcRect/>
+                    <a:stretch>
+                      <a:fillRect/>
+                    </a:stretch>
+                  </pic:blipFill>
+                  <pic:spPr bwMode="auto">
+                    <a:xfrm rot="16200000">
+                      <a:off x="0" y="0"/>
+                      <a:ext cx="4522732" cy="6027583"/>
+                    </a:xfrm>
+                    <a:prstGeom prst="rect">
+                      <a:avLst/>
+                    </a:prstGeom>
+                    <a:noFill/>
+                    <a:ln>
+                      <a:noFill/>
+                    </a:ln>
+                  </pic:spPr>
+                </pic:pic>
+              </a:graphicData>
+            </a:graphic>
+          </wp:inline>
+        </w:drawing>
+      </w:r>
+    </w:p>
+    <w:p>
+      <w:pPr>
+        <w:tabs>
+          <w:tab w:val="left" w:pos="709"/>
+          <w:tab w:val="left" w:leader="underscore" w:pos="7661"/>
+        </w:tabs>
+        <w:spacing w:after="0" w:line="360" w:lineRule="auto"/>
+        <w:rPr>
+          <w:rFonts w:ascii="Times New Roman" w:hAnsi="Times New Roman" w:cs="Times New Roman"/>
+          <w:sz w:val="28"/>
+          <w:szCs w:val="28"/>
+        </w:rPr>
+      </w:pPr>
+      <w:r>
+        <w:rPr>
+          <w:rFonts w:ascii="Times New Roman" w:hAnsi="Times New Roman" w:cs="Times New Roman"/>
+          <w:noProof/>
+          <w:sz w:val="28"/>
+          <w:szCs w:val="28"/>
+        </w:rPr>
+        <w:lastRenderedPageBreak/>
+        <w:drawing>
+          <wp:inline distT="0" distB="0" distL="0" distR="0" wp14:anchorId="0D78084B" wp14:editId="4A4AB931">
+            <wp:extent cx="5753320" cy="7667625"/>
+            <wp:effectExtent l="0" t="0" r="0" b="0"/>
+            <wp:docPr id="5" name="Рисунок 5"/>
+            <wp:cNvGraphicFramePr>
+              <a:graphicFrameLocks xmlns:a="http://schemas.openxmlformats.org/drawingml/2006/main" noChangeAspect="1"/>
+            </wp:cNvGraphicFramePr>
+            <a:graphic xmlns:a="http://schemas.openxmlformats.org/drawingml/2006/main">
+              <a:graphicData uri="http://schemas.openxmlformats.org/drawingml/2006/picture">
+                <pic:pic xmlns:pic="http://schemas.openxmlformats.org/drawingml/2006/picture">
+                  <pic:nvPicPr>
+                    <pic:cNvPr id="0" name="Picture 2"/>
+                    <pic:cNvPicPr>
+                      <a:picLocks noChangeAspect="1" noChangeArrowheads="1"/>
+                    </pic:cNvPicPr>
+                  </pic:nvPicPr>
+                  <pic:blipFill>
+                    <a:blip r:embed="rId19">
+                      <a:extLst>
+                        <a:ext uri="{28A0092B-C50C-407E-A947-70E740481C1C}">
+                          <a14:useLocalDpi xmlns:a14="http://schemas.microsoft.com/office/drawing/2010/main" val="0"/>
+                        </a:ext>
+                      </a:extLst>
+                    </a:blip>
+                    <a:srcRect/>
+                    <a:stretch>
+                      <a:fillRect/>
+                    </a:stretch>
+                  </pic:blipFill>
+                  <pic:spPr bwMode="auto">
+                    <a:xfrm>
+                      <a:off x="0" y="0"/>
+                      <a:ext cx="5760479" cy="7677166"/>
+                    </a:xfrm>
+                    <a:prstGeom prst="rect">
+                      <a:avLst/>
+                    </a:prstGeom>
+                    <a:noFill/>
+                    <a:ln>
+                      <a:noFill/>
+                    </a:ln>
+                  </pic:spPr>
+                </pic:pic>
+              </a:graphicData>
+            </a:graphic>
+          </wp:inline>
+        </w:drawing>
+      </w:r>
+    </w:p>
+    <w:p>
+      <w:pPr>
+        <w:tabs>
+          <w:tab w:val="left" w:pos="709"/>
+          <w:tab w:val="left" w:leader="underscore" w:pos="7661"/>
+        </w:tabs>
+        <w:spacing w:after="0" w:line="360" w:lineRule="auto"/>
+        <w:rPr>
+          <w:rFonts w:ascii="Times New Roman" w:hAnsi="Times New Roman" w:cs="Times New Roman"/>
+          <w:sz w:val="28"/>
+          <w:szCs w:val="28"/>
+        </w:rPr>
+      </w:pPr>
+    </w:p>
+    <w:p>
+      <w:pPr>
+        <w:tabs>
+          <w:tab w:val="left" w:pos="709"/>
+          <w:tab w:val="left" w:leader="underscore" w:pos="7661"/>
+        </w:tabs>
+        <w:spacing w:after="0" w:line="360" w:lineRule="auto"/>
+        <w:rPr>
+          <w:rFonts w:ascii="Times New Roman" w:hAnsi="Times New Roman" w:cs="Times New Roman"/>
+          <w:sz w:val="28"/>
+          <w:szCs w:val="28"/>
+        </w:rPr>
+      </w:pPr>
+      <w:r>
+        <w:rPr>
+          <w:rFonts w:ascii="Times New Roman" w:hAnsi="Times New Roman" w:cs="Times New Roman"/>
+          <w:noProof/>
+          <w:sz w:val="28"/>
+          <w:szCs w:val="28"/>
+        </w:rPr>
+        <w:lastRenderedPageBreak/>
+        <w:drawing>
+          <wp:inline distT="0" distB="0" distL="0" distR="0" wp14:anchorId="6929A02A" wp14:editId="3083DC90">
+            <wp:extent cx="5267325" cy="7019925"/>
+            <wp:effectExtent l="0" t="0" r="9525" b="9525"/>
+            <wp:docPr id="6" name="Рисунок 6"/>
+            <wp:cNvGraphicFramePr>
+              <a:graphicFrameLocks xmlns:a="http://schemas.openxmlformats.org/drawingml/2006/main" noChangeAspect="1"/>
+            </wp:cNvGraphicFramePr>
+            <a:graphic xmlns:a="http://schemas.openxmlformats.org/drawingml/2006/main">
+              <a:graphicData uri="http://schemas.openxmlformats.org/drawingml/2006/picture">
+                <pic:pic xmlns:pic="http://schemas.openxmlformats.org/drawingml/2006/picture">
+                  <pic:nvPicPr>
+                    <pic:cNvPr id="0" name="Picture 3"/>
+                    <pic:cNvPicPr>
+                      <a:picLocks noChangeAspect="1" noChangeArrowheads="1"/>
+                    </pic:cNvPicPr>
+                  </pic:nvPicPr>
+                  <pic:blipFill>
+                    <a:blip r:embed="rId20">
+                      <a:extLst>
+                        <a:ext uri="{28A0092B-C50C-407E-A947-70E740481C1C}">
+                          <a14:useLocalDpi xmlns:a14="http://schemas.microsoft.com/office/drawing/2010/main" val="0"/>
+                        </a:ext>
+                      </a:extLst>
+                    </a:blip>
+                    <a:srcRect/>
+                    <a:stretch>
+                      <a:fillRect/>
+                    </a:stretch>
+                  </pic:blipFill>
+                  <pic:spPr bwMode="auto">
+                    <a:xfrm rot="16200000">
+                      <a:off x="0" y="0"/>
+                      <a:ext cx="5267325" cy="7019925"/>
+                    </a:xfrm>
+                    <a:prstGeom prst="rect">
+                      <a:avLst/>
+                    </a:prstGeom>
+                    <a:noFill/>
+                    <a:ln>
+                      <a:noFill/>
+                    </a:ln>
+                  </pic:spPr>
+                </pic:pic>
+              </a:graphicData>
+            </a:graphic>
+          </wp:inline>
+        </w:drawing>
+      </w:r>
+    </w:p>
+    <w:p>
+      <w:pPr>
+        <w:spacing w:after="0" w:line="240" w:lineRule="auto"/>
+        <w:rPr>
+          <w:rFonts w:ascii="Times New Roman" w:hAnsi="Times New Roman" w:cs="Times New Roman"/>
+          <w:b/>
+          <w:bCs/>
+          <w:color w:val="000000"/>
+          <w:sz w:val="28"/>
+          <w:szCs w:val="28"/>
+        </w:rPr>
+      </w:pPr>
+      <w:r>
+        <w:br w:type="page"/>
+      </w:r>
+    </w:p>
+    <w:p>
+      <w:pPr>
+        <w:pStyle w:val="a7"/>
+      </w:pPr>
+      <w:r>
+        <w:lastRenderedPageBreak/>
         <w:t xml:space="preserve">3.3 </w:t>
       </w:r>
       <w:r>
@@ -2224,7 +2454,7 @@
                     </pic:cNvPicPr>
                   </pic:nvPicPr>
                   <pic:blipFill>
-                    <a:blip r:embed="rId18">
+                    <a:blip r:embed="rId21">
                       <a:extLst>
                         <a:ext uri="{28A0092B-C50C-407E-A947-70E740481C1C}">
                           <a14:useLocalDpi xmlns:a14="http://schemas.microsoft.com/office/drawing/2010/main" val="0"/>
@@ -2287,7 +2517,7 @@
                     </pic:cNvPicPr>
                   </pic:nvPicPr>
                   <pic:blipFill>
-                    <a:blip r:embed="rId19">
+                    <a:blip r:embed="rId22">
                       <a:extLst>
                         <a:ext uri="{28A0092B-C50C-407E-A947-70E740481C1C}">
                           <a14:useLocalDpi xmlns:a14="http://schemas.microsoft.com/office/drawing/2010/main" val="0"/>
@@ -2355,7 +2585,7 @@
                     </pic:cNvPicPr>
                   </pic:nvPicPr>
                   <pic:blipFill>
-                    <a:blip r:embed="rId20">
+                    <a:blip r:embed="rId23">
                       <a:extLst>
                         <a:ext uri="{28A0092B-C50C-407E-A947-70E740481C1C}">
                           <a14:useLocalDpi xmlns:a14="http://schemas.microsoft.com/office/drawing/2010/main" val="0"/>
@@ -2411,7 +2641,7 @@
                     </pic:cNvPicPr>
                   </pic:nvPicPr>
                   <pic:blipFill>
-                    <a:blip r:embed="rId21">
+                    <a:blip r:embed="rId24">
                       <a:extLst>
                         <a:ext uri="{28A0092B-C50C-407E-A947-70E740481C1C}">
                           <a14:useLocalDpi xmlns:a14="http://schemas.microsoft.com/office/drawing/2010/main" val="0"/>
@@ -2530,7 +2760,7 @@
                     </pic:cNvPicPr>
                   </pic:nvPicPr>
                   <pic:blipFill>
-                    <a:blip r:embed="rId22">
+                    <a:blip r:embed="rId25">
                       <a:extLst>
                         <a:ext uri="{28A0092B-C50C-407E-A947-70E740481C1C}">
                           <a14:useLocalDpi xmlns:a14="http://schemas.microsoft.com/office/drawing/2010/main" val="0"/>
@@ -2615,7 +2845,7 @@
                     </pic:cNvPicPr>
                   </pic:nvPicPr>
                   <pic:blipFill>
-                    <a:blip r:embed="rId23">
+                    <a:blip r:embed="rId26">
                       <a:extLst>
                         <a:ext uri="{28A0092B-C50C-407E-A947-70E740481C1C}">
                           <a14:useLocalDpi xmlns:a14="http://schemas.microsoft.com/office/drawing/2010/main" val="0"/>
@@ -2881,7 +3111,7 @@
                     </pic:cNvPicPr>
                   </pic:nvPicPr>
                   <pic:blipFill>
-                    <a:blip r:embed="rId24">
+                    <a:blip r:embed="rId27">
                       <a:extLst>
                         <a:ext uri="{28A0092B-C50C-407E-A947-70E740481C1C}">
                           <a14:useLocalDpi xmlns:a14="http://schemas.microsoft.com/office/drawing/2010/main" val="0"/>
@@ -2941,7 +3171,7 @@
                     </pic:cNvPicPr>
                   </pic:nvPicPr>
                   <pic:blipFill>
-                    <a:blip r:embed="rId25">
+                    <a:blip r:embed="rId28">
                       <a:extLst>
                         <a:ext uri="{28A0092B-C50C-407E-A947-70E740481C1C}">
                           <a14:useLocalDpi xmlns:a14="http://schemas.microsoft.com/office/drawing/2010/main" val="0"/>
@@ -3001,7 +3231,7 @@
                     </pic:cNvPicPr>
                   </pic:nvPicPr>
                   <pic:blipFill>
-                    <a:blip r:embed="rId26">
+                    <a:blip r:embed="rId29">
                       <a:extLst>
                         <a:ext uri="{28A0092B-C50C-407E-A947-70E740481C1C}">
                           <a14:useLocalDpi xmlns:a14="http://schemas.microsoft.com/office/drawing/2010/main" val="0"/>
@@ -3122,7 +3352,7 @@
                     </pic:cNvPicPr>
                   </pic:nvPicPr>
                   <pic:blipFill>
-                    <a:blip r:embed="rId27">
+                    <a:blip r:embed="rId30">
                       <a:extLst>
                         <a:ext uri="{28A0092B-C50C-407E-A947-70E740481C1C}">
                           <a14:useLocalDpi xmlns:a14="http://schemas.microsoft.com/office/drawing/2010/main" val="0"/>
@@ -3179,7 +3409,7 @@
                     </pic:cNvPicPr>
                   </pic:nvPicPr>
                   <pic:blipFill>
-                    <a:blip r:embed="rId28">
+                    <a:blip r:embed="rId31">
                       <a:extLst>
                         <a:ext uri="{28A0092B-C50C-407E-A947-70E740481C1C}">
                           <a14:useLocalDpi xmlns:a14="http://schemas.microsoft.com/office/drawing/2010/main" val="0"/>
@@ -3236,7 +3466,7 @@
                     </pic:cNvPicPr>
                   </pic:nvPicPr>
                   <pic:blipFill>
-                    <a:blip r:embed="rId29">
+                    <a:blip r:embed="rId32">
                       <a:extLst>
                         <a:ext uri="{28A0092B-C50C-407E-A947-70E740481C1C}">
                           <a14:useLocalDpi xmlns:a14="http://schemas.microsoft.com/office/drawing/2010/main" val="0"/>
@@ -3306,7 +3536,7 @@
                     </pic:cNvPicPr>
                   </pic:nvPicPr>
                   <pic:blipFill>
-                    <a:blip r:embed="rId30">
+                    <a:blip r:embed="rId33">
                       <a:extLst>
                         <a:ext uri="{28A0092B-C50C-407E-A947-70E740481C1C}">
                           <a14:useLocalDpi xmlns:a14="http://schemas.microsoft.com/office/drawing/2010/main" val="0"/>
@@ -3496,7 +3726,7 @@
                     </pic:cNvPicPr>
                   </pic:nvPicPr>
                   <pic:blipFill>
-                    <a:blip r:embed="rId31">
+                    <a:blip r:embed="rId34">
                       <a:extLst>
                         <a:ext uri="{28A0092B-C50C-407E-A947-70E740481C1C}">
                           <a14:useLocalDpi xmlns:a14="http://schemas.microsoft.com/office/drawing/2010/main" val="0"/>
@@ -3563,7 +3793,7 @@
                     </pic:cNvPicPr>
                   </pic:nvPicPr>
                   <pic:blipFill>
-                    <a:blip r:embed="rId32">
+                    <a:blip r:embed="rId35">
                       <a:extLst>
                         <a:ext uri="{28A0092B-C50C-407E-A947-70E740481C1C}">
                           <a14:useLocalDpi xmlns:a14="http://schemas.microsoft.com/office/drawing/2010/main" val="0"/>

</xml_diff>